<commit_message>
updates to draft paper
</commit_message>
<xml_diff>
--- a/Project/Draft Paper 20150727.docx
+++ b/Project/Draft Paper 20150727.docx
@@ -124,7 +124,13 @@
         <w:t>The Study of Women’s Health Across the Nation (SWAN) is a multi-site longitudinal and epidemiological study that began in 1994 focused on the health of women during their “middle years”. The study examines the physical, biological, psychological, and social changes during this time period.</w:t>
       </w:r>
       <w:r>
-        <w:t xml:space="preserve"> 3,302 women were initially enrolled in the study. </w:t>
+        <w:t xml:space="preserve"> </w:t>
+      </w:r>
+      <w:r>
+        <w:t xml:space="preserve">Around 16,000 women participated in questionnaires (forming the Cross Sectional data set) and from that set, </w:t>
+      </w:r>
+      <w:r>
+        <w:t xml:space="preserve">3,302 women were initially enrolled in the study. </w:t>
       </w:r>
       <w:r>
         <w:t xml:space="preserve">Participants were recruited from multiple sites across the country; each site collecting information from participants of a single race (e.g. the Detroit site collected information only on African American participants). </w:t>
@@ -144,6 +150,7 @@
         <w:pStyle w:val="Heading3"/>
       </w:pPr>
       <w:r>
+        <w:lastRenderedPageBreak/>
         <w:t>Data Preprocessing</w:t>
       </w:r>
     </w:p>
@@ -169,7 +176,6 @@
         </w:numPr>
       </w:pPr>
       <w:r>
-        <w:lastRenderedPageBreak/>
         <w:t>Basic Demographic Information</w:t>
       </w:r>
     </w:p>
@@ -415,6 +421,7 @@
         </w:numPr>
       </w:pPr>
       <w:r>
+        <w:lastRenderedPageBreak/>
         <w:t>Cardiovascular</w:t>
       </w:r>
     </w:p>
@@ -475,7 +482,6 @@
         </w:numPr>
       </w:pPr>
       <w:r>
-        <w:lastRenderedPageBreak/>
         <w:t>Metabolic</w:t>
       </w:r>
     </w:p>
@@ -1132,12 +1138,25 @@
       </w:r>
     </w:p>
     <w:p>
-      <w:r>
-        <w:t xml:space="preserve">I tested variations of the three feature categories </w:t>
-      </w:r>
-      <w:r>
-        <w:t>and compared RSME.</w:t>
-      </w:r>
+      <w:pPr>
+        <w:pStyle w:val="Heading4"/>
+      </w:pPr>
+      <w:r>
+        <w:t>Testing Variations of three feature categories</w:t>
+      </w:r>
+    </w:p>
+    <w:p/>
+    <w:p>
+      <w:pPr>
+        <w:pStyle w:val="Heading4"/>
+      </w:pPr>
+      <w:r>
+        <w:t>Testing Features based on Race</w:t>
+      </w:r>
+    </w:p>
+    <w:p>
+      <w:bookmarkStart w:id="0" w:name="_GoBack"/>
+      <w:bookmarkEnd w:id="0"/>
     </w:p>
     <w:p>
       <w:pPr>
@@ -1183,7 +1202,11 @@
         <w:t xml:space="preserve">from the visit before and visit after. </w:t>
       </w:r>
       <w:r>
-        <w:t>Some biomarker values were omitted from certain visits; total cholesterol, HDL, triglycerides, glucose, C-reactive protein, and fibrinogen</w:t>
+        <w:t xml:space="preserve">Some biomarker values were </w:t>
+      </w:r>
+      <w:r>
+        <w:lastRenderedPageBreak/>
+        <w:t>omitted from certain visits; total cholesterol, HDL, triglycerides, glucose, C-reactive protein, and fibrinogen</w:t>
       </w:r>
       <w:r>
         <w:t xml:space="preserve"> were not assessed at Visit 02.</w:t>
@@ -1206,11 +1229,7 @@
         <w:t xml:space="preserve"> challenge. The psychosocial variables were chosen because they were previously shown to be </w:t>
       </w:r>
       <w:r>
-        <w:t xml:space="preserve">latent variables for SES and race. Using multivariate linear </w:t>
-      </w:r>
-      <w:r>
-        <w:lastRenderedPageBreak/>
-        <w:t>regression, while appropriate for using either race and SES or psychosocial variables, is too simplistic and a bit clunky for use of models with latent variables.</w:t>
+        <w:t>latent variables for SES and race. Using multivariate linear regression, while appropriate for using either race and SES or psychosocial variables, is too simplistic and a bit clunky for use of models with latent variables.</w:t>
       </w:r>
       <w:r>
         <w:t xml:space="preserve"> </w:t>
@@ -1340,8 +1359,6 @@
       <w:r>
         <w:t>To be continued once I get some good results!</w:t>
       </w:r>
-      <w:bookmarkStart w:id="0" w:name="_GoBack"/>
-      <w:bookmarkEnd w:id="0"/>
     </w:p>
     <w:p>
       <w:pPr>
@@ -2975,6 +2992,7 @@
                 <w:sz w:val="16"/>
                 <w:szCs w:val="20"/>
               </w:rPr>
+              <w:lastRenderedPageBreak/>
               <w:t>Perceived Stress</w:t>
             </w:r>
           </w:p>
@@ -3482,7 +3500,6 @@
                 <w:sz w:val="16"/>
                 <w:szCs w:val="20"/>
               </w:rPr>
-              <w:lastRenderedPageBreak/>
               <w:t>Hostility</w:t>
             </w:r>
           </w:p>

</xml_diff>